<commit_message>
updated functions.h, tracebility matrix and scrum report
</commit_message>
<xml_diff>
--- a/Documents/ScrumReports/ms3-scrum-report.docx
+++ b/Documents/ScrumReports/ms3-scrum-report.docx
@@ -79,26 +79,28 @@
               <w:t>1.</w:t>
             </w:r>
             <w:r>
-              <w:t xml:space="preserve">Duc </w:t>
+              <w:t>Duc Phu Nguyen</w:t>
+            </w:r>
+          </w:p>
+        </w:tc>
+        <w:tc>
+          <w:tcPr>
+            <w:tcW w:w="4675" w:type="dxa"/>
+          </w:tcPr>
+          <w:p>
+            <w:pPr>
+              <w:tabs>
+                <w:tab w:val="left" w:pos="828"/>
+              </w:tabs>
+            </w:pPr>
+            <w:r>
+              <w:t xml:space="preserve">4. Karanbeer </w:t>
             </w:r>
             <w:proofErr w:type="spellStart"/>
             <w:r>
-              <w:t>Phu</w:t>
+              <w:t>chanana</w:t>
             </w:r>
             <w:proofErr w:type="spellEnd"/>
-            <w:r>
-              <w:t xml:space="preserve"> Nguyen</w:t>
-            </w:r>
-          </w:p>
-        </w:tc>
-        <w:tc>
-          <w:tcPr>
-            <w:tcW w:w="4675" w:type="dxa"/>
-          </w:tcPr>
-          <w:p>
-            <w:r>
-              <w:t>4.</w:t>
-            </w:r>
           </w:p>
         </w:tc>
       </w:tr>
@@ -169,15 +171,7 @@
     </w:p>
     <w:p>
       <w:r>
-        <w:t xml:space="preserve">In this milestone you will create issues to design the functions, design </w:t>
-      </w:r>
-      <w:proofErr w:type="gramStart"/>
-      <w:r>
-        <w:t>all of</w:t>
-      </w:r>
-      <w:proofErr w:type="gramEnd"/>
-      <w:r>
-        <w:t xml:space="preserve"> the functions you need to complete the project and store the specifications in the repository. As soon as the specifications start to be produced, you can start to design the </w:t>
+        <w:t xml:space="preserve">In this milestone you will create issues to design the functions, design all of the functions you need to complete the project and store the specifications in the repository. As soon as the specifications start to be produced, you can start to design the </w:t>
       </w:r>
       <w:proofErr w:type="spellStart"/>
       <w:r>
@@ -597,6 +591,7 @@
                 <w:sz w:val="22"/>
                 <w:szCs w:val="22"/>
               </w:rPr>
+              <w:lastRenderedPageBreak/>
               <w:t>Group</w:t>
             </w:r>
           </w:p>
@@ -1279,15 +1274,7 @@
     </w:p>
     <w:p>
       <w:r>
-        <w:t xml:space="preserve">Here you can list </w:t>
-      </w:r>
-      <w:proofErr w:type="gramStart"/>
-      <w:r>
-        <w:t>all of</w:t>
-      </w:r>
-      <w:proofErr w:type="gramEnd"/>
-      <w:r>
-        <w:t xml:space="preserve"> the tasks completed in the last week along with any tasks which could not be completed with a reason why they could not be completed.</w:t>
+        <w:t>Here you can list all of the tasks completed in the last week along with any tasks which could not be completed with a reason why they could not be completed.</w:t>
       </w:r>
     </w:p>
     <w:tbl>
@@ -1590,6 +1577,26 @@
                 <w:szCs w:val="28"/>
               </w:rPr>
             </w:pPr>
+            <w:r>
+              <w:rPr>
+                <w:b/>
+                <w:bCs/>
+                <w:sz w:val="28"/>
+                <w:szCs w:val="28"/>
+              </w:rPr>
+              <w:t xml:space="preserve">Karanbeer </w:t>
+            </w:r>
+            <w:proofErr w:type="spellStart"/>
+            <w:r>
+              <w:rPr>
+                <w:b/>
+                <w:bCs/>
+                <w:sz w:val="28"/>
+                <w:szCs w:val="28"/>
+              </w:rPr>
+              <w:t>chanana</w:t>
+            </w:r>
+            <w:proofErr w:type="spellEnd"/>
           </w:p>
         </w:tc>
         <w:tc>
@@ -1605,6 +1612,15 @@
                 <w:szCs w:val="28"/>
               </w:rPr>
             </w:pPr>
+            <w:r>
+              <w:rPr>
+                <w:b/>
+                <w:bCs/>
+                <w:sz w:val="28"/>
+                <w:szCs w:val="28"/>
+              </w:rPr>
+              <w:t xml:space="preserve">Reflection in scrum report and testing of new functions </w:t>
+            </w:r>
           </w:p>
         </w:tc>
         <w:tc>
@@ -1620,6 +1636,15 @@
                 <w:szCs w:val="28"/>
               </w:rPr>
             </w:pPr>
+            <w:r>
+              <w:rPr>
+                <w:b/>
+                <w:bCs/>
+                <w:sz w:val="28"/>
+                <w:szCs w:val="28"/>
+              </w:rPr>
+              <w:t>completed</w:t>
+            </w:r>
           </w:p>
         </w:tc>
       </w:tr>
@@ -2464,6 +2489,15 @@
                 <w:szCs w:val="28"/>
               </w:rPr>
             </w:pPr>
+            <w:r>
+              <w:rPr>
+                <w:b w:val="0"/>
+                <w:bCs w:val="0"/>
+                <w:sz w:val="28"/>
+                <w:szCs w:val="28"/>
+              </w:rPr>
+              <w:t xml:space="preserve">meeting </w:t>
+            </w:r>
           </w:p>
         </w:tc>
         <w:tc>
@@ -2480,6 +2514,15 @@
                 <w:szCs w:val="28"/>
               </w:rPr>
             </w:pPr>
+            <w:r>
+              <w:rPr>
+                <w:b/>
+                <w:bCs/>
+                <w:sz w:val="28"/>
+                <w:szCs w:val="28"/>
+              </w:rPr>
+              <w:t xml:space="preserve">Testing of all the functions correctly done </w:t>
+            </w:r>
           </w:p>
         </w:tc>
         <w:tc>
@@ -2496,6 +2539,15 @@
                 <w:szCs w:val="28"/>
               </w:rPr>
             </w:pPr>
+            <w:r>
+              <w:rPr>
+                <w:b/>
+                <w:bCs/>
+                <w:sz w:val="28"/>
+                <w:szCs w:val="28"/>
+              </w:rPr>
+              <w:t xml:space="preserve">All of us successfully tested functions and understood testing </w:t>
+            </w:r>
           </w:p>
         </w:tc>
       </w:tr>
@@ -2758,7 +2810,16 @@
             <w:cnfStyle w:val="001000000000" w:firstRow="0" w:lastRow="0" w:firstColumn="1" w:lastColumn="0" w:oddVBand="0" w:evenVBand="0" w:oddHBand="0" w:evenHBand="0" w:firstRowFirstColumn="0" w:firstRowLastColumn="0" w:lastRowFirstColumn="0" w:lastRowLastColumn="0"/>
             <w:tcW w:w="2875" w:type="dxa"/>
           </w:tcPr>
-          <w:p/>
+          <w:p>
+            <w:proofErr w:type="spellStart"/>
+            <w:r>
+              <w:t>D</w:t>
+            </w:r>
+            <w:r>
+              <w:t>evision</w:t>
+            </w:r>
+            <w:proofErr w:type="spellEnd"/>
+          </w:p>
         </w:tc>
         <w:tc>
           <w:tcPr>
@@ -2768,6 +2829,9 @@
             <w:pPr>
               <w:cnfStyle w:val="000000100000" w:firstRow="0" w:lastRow="0" w:firstColumn="0" w:lastColumn="0" w:oddVBand="0" w:evenVBand="0" w:oddHBand="1" w:evenHBand="0" w:firstRowFirstColumn="0" w:firstRowLastColumn="0" w:lastRowFirstColumn="0" w:lastRowLastColumn="0"/>
             </w:pPr>
+            <w:r>
+              <w:t xml:space="preserve">Work was successfully divided among group </w:t>
+            </w:r>
           </w:p>
         </w:tc>
       </w:tr>
@@ -2777,7 +2841,16 @@
             <w:cnfStyle w:val="001000000000" w:firstRow="0" w:lastRow="0" w:firstColumn="1" w:lastColumn="0" w:oddVBand="0" w:evenVBand="0" w:oddHBand="0" w:evenHBand="0" w:firstRowFirstColumn="0" w:firstRowLastColumn="0" w:lastRowFirstColumn="0" w:lastRowLastColumn="0"/>
             <w:tcW w:w="2875" w:type="dxa"/>
           </w:tcPr>
-          <w:p/>
+          <w:p>
+            <w:proofErr w:type="spellStart"/>
+            <w:r>
+              <w:t>Analysing</w:t>
+            </w:r>
+            <w:proofErr w:type="spellEnd"/>
+            <w:r>
+              <w:t xml:space="preserve"> source code </w:t>
+            </w:r>
+          </w:p>
         </w:tc>
         <w:tc>
           <w:tcPr>
@@ -2787,6 +2860,9 @@
             <w:pPr>
               <w:cnfStyle w:val="000000000000" w:firstRow="0" w:lastRow="0" w:firstColumn="0" w:lastColumn="0" w:oddVBand="0" w:evenVBand="0" w:oddHBand="0" w:evenHBand="0" w:firstRowFirstColumn="0" w:firstRowLastColumn="0" w:lastRowFirstColumn="0" w:lastRowLastColumn="0"/>
             </w:pPr>
+            <w:r>
+              <w:t xml:space="preserve">Source code was understood by everyone with better point of view to test </w:t>
+            </w:r>
           </w:p>
         </w:tc>
       </w:tr>
@@ -2955,6 +3031,7 @@
                 <w:sz w:val="28"/>
                 <w:szCs w:val="28"/>
               </w:rPr>
+              <w:lastRenderedPageBreak/>
               <w:t>Member</w:t>
             </w:r>
           </w:p>
@@ -3065,19 +3142,105 @@
                 <w:sz w:val="28"/>
                 <w:szCs w:val="28"/>
               </w:rPr>
-              <w:t xml:space="preserve">Duc </w:t>
+              <w:t>Duc Phu Nguyen</w:t>
+            </w:r>
+          </w:p>
+        </w:tc>
+        <w:tc>
+          <w:tcPr>
+            <w:tcW w:w="5265" w:type="dxa"/>
+          </w:tcPr>
+          <w:p>
+            <w:pPr>
+              <w:cnfStyle w:val="000000100000" w:firstRow="0" w:lastRow="0" w:firstColumn="0" w:lastColumn="0" w:oddVBand="0" w:evenVBand="0" w:oddHBand="1" w:evenHBand="0" w:firstRowFirstColumn="0" w:firstRowLastColumn="0" w:lastRowFirstColumn="0" w:lastRowLastColumn="0"/>
+              <w:rPr>
+                <w:sz w:val="28"/>
+                <w:szCs w:val="28"/>
+              </w:rPr>
+            </w:pPr>
+            <w:r>
+              <w:rPr>
+                <w:sz w:val="28"/>
+                <w:szCs w:val="28"/>
+              </w:rPr>
+              <w:t xml:space="preserve">Create function </w:t>
             </w:r>
             <w:proofErr w:type="spellStart"/>
             <w:r>
+              <w:rPr>
+                <w:sz w:val="28"/>
+                <w:szCs w:val="28"/>
+              </w:rPr>
+              <w:t>vailddestination</w:t>
+            </w:r>
+            <w:proofErr w:type="spellEnd"/>
+            <w:r>
+              <w:rPr>
+                <w:sz w:val="28"/>
+                <w:szCs w:val="28"/>
+              </w:rPr>
+              <w:t xml:space="preserve"> and min 4 test case</w:t>
+            </w:r>
+          </w:p>
+        </w:tc>
+        <w:tc>
+          <w:tcPr>
+            <w:tcW w:w="990" w:type="dxa"/>
+          </w:tcPr>
+          <w:p>
+            <w:pPr>
+              <w:cnfStyle w:val="000000100000" w:firstRow="0" w:lastRow="0" w:firstColumn="0" w:lastColumn="0" w:oddVBand="0" w:evenVBand="0" w:oddHBand="1" w:evenHBand="0" w:firstRowFirstColumn="0" w:firstRowLastColumn="0" w:lastRowFirstColumn="0" w:lastRowLastColumn="0"/>
+              <w:rPr>
+                <w:sz w:val="28"/>
+                <w:szCs w:val="28"/>
+              </w:rPr>
+            </w:pPr>
+            <w:r>
+              <w:rPr>
+                <w:sz w:val="28"/>
+                <w:szCs w:val="28"/>
+              </w:rPr>
+              <w:t>10mins</w:t>
+            </w:r>
+          </w:p>
+        </w:tc>
+        <w:tc>
+          <w:tcPr>
+            <w:tcW w:w="1435" w:type="dxa"/>
+          </w:tcPr>
+          <w:p>
+            <w:pPr>
+              <w:cnfStyle w:val="000000100000" w:firstRow="0" w:lastRow="0" w:firstColumn="0" w:lastColumn="0" w:oddVBand="0" w:evenVBand="0" w:oddHBand="1" w:evenHBand="0" w:firstRowFirstColumn="0" w:firstRowLastColumn="0" w:lastRowFirstColumn="0" w:lastRowLastColumn="0"/>
+              <w:rPr>
+                <w:sz w:val="28"/>
+                <w:szCs w:val="28"/>
+              </w:rPr>
+            </w:pPr>
+            <w:r>
+              <w:rPr>
+                <w:sz w:val="28"/>
+                <w:szCs w:val="28"/>
+              </w:rPr>
+              <w:t>Completed</w:t>
+            </w:r>
+          </w:p>
+        </w:tc>
+      </w:tr>
+      <w:tr>
+        <w:tc>
+          <w:tcPr>
+            <w:cnfStyle w:val="001000000000" w:firstRow="0" w:lastRow="0" w:firstColumn="1" w:lastColumn="0" w:oddVBand="0" w:evenVBand="0" w:oddHBand="0" w:evenHBand="0" w:firstRowFirstColumn="0" w:firstRowLastColumn="0" w:lastRowFirstColumn="0" w:lastRowLastColumn="0"/>
+            <w:tcW w:w="1660" w:type="dxa"/>
+          </w:tcPr>
+          <w:p>
+            <w:pPr>
               <w:rPr>
                 <w:b w:val="0"/>
                 <w:bCs w:val="0"/>
                 <w:sz w:val="28"/>
                 <w:szCs w:val="28"/>
               </w:rPr>
-              <w:t>Phu</w:t>
-            </w:r>
-            <w:proofErr w:type="spellEnd"/>
+            </w:pPr>
             <w:r>
               <w:rPr>
                 <w:b w:val="0"/>
@@ -3085,133 +3248,7 @@
                 <w:sz w:val="28"/>
                 <w:szCs w:val="28"/>
               </w:rPr>
-              <w:t xml:space="preserve"> Nguyen</w:t>
-            </w:r>
-          </w:p>
-        </w:tc>
-        <w:tc>
-          <w:tcPr>
-            <w:tcW w:w="5265" w:type="dxa"/>
-          </w:tcPr>
-          <w:p>
-            <w:pPr>
-              <w:cnfStyle w:val="000000100000" w:firstRow="0" w:lastRow="0" w:firstColumn="0" w:lastColumn="0" w:oddVBand="0" w:evenVBand="0" w:oddHBand="1" w:evenHBand="0" w:firstRowFirstColumn="0" w:firstRowLastColumn="0" w:lastRowFirstColumn="0" w:lastRowLastColumn="0"/>
-              <w:rPr>
-                <w:sz w:val="28"/>
-                <w:szCs w:val="28"/>
-              </w:rPr>
-            </w:pPr>
-            <w:r>
-              <w:rPr>
-                <w:sz w:val="28"/>
-                <w:szCs w:val="28"/>
-              </w:rPr>
-              <w:t xml:space="preserve">Create function </w:t>
-            </w:r>
-            <w:proofErr w:type="spellStart"/>
-            <w:r>
-              <w:rPr>
-                <w:sz w:val="28"/>
-                <w:szCs w:val="28"/>
-              </w:rPr>
-              <w:t>vailddestination</w:t>
-            </w:r>
-            <w:proofErr w:type="spellEnd"/>
-            <w:r>
-              <w:rPr>
-                <w:sz w:val="28"/>
-                <w:szCs w:val="28"/>
-              </w:rPr>
-              <w:t xml:space="preserve"> and min 4 test case</w:t>
-            </w:r>
-          </w:p>
-        </w:tc>
-        <w:tc>
-          <w:tcPr>
-            <w:tcW w:w="990" w:type="dxa"/>
-          </w:tcPr>
-          <w:p>
-            <w:pPr>
-              <w:cnfStyle w:val="000000100000" w:firstRow="0" w:lastRow="0" w:firstColumn="0" w:lastColumn="0" w:oddVBand="0" w:evenVBand="0" w:oddHBand="1" w:evenHBand="0" w:firstRowFirstColumn="0" w:firstRowLastColumn="0" w:lastRowFirstColumn="0" w:lastRowLastColumn="0"/>
-              <w:rPr>
-                <w:sz w:val="28"/>
-                <w:szCs w:val="28"/>
-              </w:rPr>
-            </w:pPr>
-            <w:r>
-              <w:rPr>
-                <w:sz w:val="28"/>
-                <w:szCs w:val="28"/>
-              </w:rPr>
-              <w:t>10mins</w:t>
-            </w:r>
-          </w:p>
-        </w:tc>
-        <w:tc>
-          <w:tcPr>
-            <w:tcW w:w="1435" w:type="dxa"/>
-          </w:tcPr>
-          <w:p>
-            <w:pPr>
-              <w:cnfStyle w:val="000000100000" w:firstRow="0" w:lastRow="0" w:firstColumn="0" w:lastColumn="0" w:oddVBand="0" w:evenVBand="0" w:oddHBand="1" w:evenHBand="0" w:firstRowFirstColumn="0" w:firstRowLastColumn="0" w:lastRowFirstColumn="0" w:lastRowLastColumn="0"/>
-              <w:rPr>
-                <w:sz w:val="28"/>
-                <w:szCs w:val="28"/>
-              </w:rPr>
-            </w:pPr>
-            <w:r>
-              <w:rPr>
-                <w:sz w:val="28"/>
-                <w:szCs w:val="28"/>
-              </w:rPr>
-              <w:t>Completed</w:t>
-            </w:r>
-          </w:p>
-        </w:tc>
-      </w:tr>
-      <w:tr>
-        <w:tc>
-          <w:tcPr>
-            <w:cnfStyle w:val="001000000000" w:firstRow="0" w:lastRow="0" w:firstColumn="1" w:lastColumn="0" w:oddVBand="0" w:evenVBand="0" w:oddHBand="0" w:evenHBand="0" w:firstRowFirstColumn="0" w:firstRowLastColumn="0" w:lastRowFirstColumn="0" w:lastRowLastColumn="0"/>
-            <w:tcW w:w="1660" w:type="dxa"/>
-          </w:tcPr>
-          <w:p>
-            <w:pPr>
-              <w:rPr>
-                <w:b w:val="0"/>
-                <w:bCs w:val="0"/>
-                <w:sz w:val="28"/>
-                <w:szCs w:val="28"/>
-              </w:rPr>
-            </w:pPr>
-            <w:r>
-              <w:rPr>
-                <w:b w:val="0"/>
-                <w:bCs w:val="0"/>
-                <w:sz w:val="28"/>
-                <w:szCs w:val="28"/>
-              </w:rPr>
-              <w:t xml:space="preserve">Duc </w:t>
-            </w:r>
-            <w:proofErr w:type="spellStart"/>
-            <w:r>
-              <w:rPr>
-                <w:b w:val="0"/>
-                <w:bCs w:val="0"/>
-                <w:sz w:val="28"/>
-                <w:szCs w:val="28"/>
-              </w:rPr>
-              <w:t>Phu</w:t>
-            </w:r>
-            <w:proofErr w:type="spellEnd"/>
-            <w:r>
-              <w:rPr>
-                <w:b w:val="0"/>
-                <w:bCs w:val="0"/>
-                <w:sz w:val="28"/>
-                <w:szCs w:val="28"/>
-              </w:rPr>
-              <w:t xml:space="preserve"> Nguyen</w:t>
+              <w:t>Duc Phu Nguyen</w:t>
             </w:r>
           </w:p>
         </w:tc>
@@ -3343,27 +3380,7 @@
                 <w:sz w:val="28"/>
                 <w:szCs w:val="28"/>
               </w:rPr>
-              <w:t xml:space="preserve">Duc </w:t>
-            </w:r>
-            <w:proofErr w:type="spellStart"/>
-            <w:r>
-              <w:rPr>
-                <w:b w:val="0"/>
-                <w:bCs w:val="0"/>
-                <w:sz w:val="28"/>
-                <w:szCs w:val="28"/>
-              </w:rPr>
-              <w:t>Phu</w:t>
-            </w:r>
-            <w:proofErr w:type="spellEnd"/>
-            <w:r>
-              <w:rPr>
-                <w:b w:val="0"/>
-                <w:bCs w:val="0"/>
-                <w:sz w:val="28"/>
-                <w:szCs w:val="28"/>
-              </w:rPr>
-              <w:t xml:space="preserve"> Nguyen</w:t>
+              <w:t>Duc Phu Nguyen</w:t>
             </w:r>
           </w:p>
         </w:tc>
@@ -3878,6 +3895,28 @@
                 <w:lang w:val="en-CA"/>
               </w:rPr>
             </w:pPr>
+            <w:r>
+              <w:rPr>
+                <w:b w:val="0"/>
+                <w:bCs w:val="0"/>
+                <w:sz w:val="28"/>
+                <w:szCs w:val="28"/>
+                <w:lang w:val="en-CA"/>
+              </w:rPr>
+              <w:t xml:space="preserve">Karanbeer </w:t>
+            </w:r>
+            <w:proofErr w:type="spellStart"/>
+            <w:r>
+              <w:rPr>
+                <w:b w:val="0"/>
+                <w:bCs w:val="0"/>
+                <w:sz w:val="28"/>
+                <w:szCs w:val="28"/>
+                <w:lang w:val="en-CA"/>
+              </w:rPr>
+              <w:t>chanana</w:t>
+            </w:r>
+            <w:proofErr w:type="spellEnd"/>
           </w:p>
         </w:tc>
         <w:tc>
@@ -3895,6 +3934,50 @@
                 <w:lang w:val="en-CA"/>
               </w:rPr>
             </w:pPr>
+            <w:r>
+              <w:rPr>
+                <w:b/>
+                <w:bCs/>
+                <w:sz w:val="28"/>
+                <w:szCs w:val="28"/>
+                <w:lang w:val="en-CA"/>
+              </w:rPr>
+              <w:t xml:space="preserve">Creating function </w:t>
+            </w:r>
+            <w:proofErr w:type="spellStart"/>
+            <w:proofErr w:type="gramStart"/>
+            <w:r>
+              <w:rPr>
+                <w:b/>
+                <w:bCs/>
+                <w:sz w:val="28"/>
+                <w:szCs w:val="28"/>
+                <w:lang w:val="en-CA"/>
+              </w:rPr>
+              <w:t>checkWeight</w:t>
+            </w:r>
+            <w:proofErr w:type="spellEnd"/>
+            <w:r>
+              <w:rPr>
+                <w:b/>
+                <w:bCs/>
+                <w:sz w:val="28"/>
+                <w:szCs w:val="28"/>
+                <w:lang w:val="en-CA"/>
+              </w:rPr>
+              <w:t xml:space="preserve">  and</w:t>
+            </w:r>
+            <w:proofErr w:type="gramEnd"/>
+            <w:r>
+              <w:rPr>
+                <w:b/>
+                <w:bCs/>
+                <w:sz w:val="28"/>
+                <w:szCs w:val="28"/>
+                <w:lang w:val="en-CA"/>
+              </w:rPr>
+              <w:t xml:space="preserve"> made five test cases along with reflection  question</w:t>
+            </w:r>
           </w:p>
         </w:tc>
         <w:tc>
@@ -3912,6 +3995,16 @@
                 <w:lang w:val="en-CA"/>
               </w:rPr>
             </w:pPr>
+            <w:r>
+              <w:rPr>
+                <w:b/>
+                <w:bCs/>
+                <w:sz w:val="28"/>
+                <w:szCs w:val="28"/>
+                <w:lang w:val="en-CA"/>
+              </w:rPr>
+              <w:t xml:space="preserve">1 hr </w:t>
+            </w:r>
           </w:p>
         </w:tc>
         <w:tc>
@@ -3929,6 +4022,16 @@
                 <w:lang w:val="en-CA"/>
               </w:rPr>
             </w:pPr>
+            <w:r>
+              <w:rPr>
+                <w:b/>
+                <w:bCs/>
+                <w:sz w:val="28"/>
+                <w:szCs w:val="28"/>
+                <w:lang w:val="en-CA"/>
+              </w:rPr>
+              <w:t>completed</w:t>
+            </w:r>
           </w:p>
         </w:tc>
       </w:tr>
@@ -4136,15 +4239,7 @@
           </w:tcPr>
           <w:p>
             <w:r>
-              <w:t xml:space="preserve">Duc </w:t>
-            </w:r>
-            <w:proofErr w:type="spellStart"/>
-            <w:r>
-              <w:t>Phu</w:t>
-            </w:r>
-            <w:proofErr w:type="spellEnd"/>
-            <w:r>
-              <w:t xml:space="preserve"> Nguyen</w:t>
+              <w:t>Duc Phu Nguyen</w:t>
             </w:r>
           </w:p>
         </w:tc>
@@ -4210,7 +4305,16 @@
             <w:cnfStyle w:val="001000000000" w:firstRow="0" w:lastRow="0" w:firstColumn="1" w:lastColumn="0" w:oddVBand="0" w:evenVBand="0" w:oddHBand="0" w:evenHBand="0" w:firstRowFirstColumn="0" w:firstRowLastColumn="0" w:lastRowFirstColumn="0" w:lastRowLastColumn="0"/>
             <w:tcW w:w="1705" w:type="dxa"/>
           </w:tcPr>
-          <w:p/>
+          <w:p>
+            <w:r>
+              <w:t xml:space="preserve">Karanbeer </w:t>
+            </w:r>
+            <w:proofErr w:type="spellStart"/>
+            <w:r>
+              <w:t>chanana</w:t>
+            </w:r>
+            <w:proofErr w:type="spellEnd"/>
+          </w:p>
         </w:tc>
         <w:tc>
           <w:tcPr>
@@ -4220,6 +4324,22 @@
             <w:pPr>
               <w:cnfStyle w:val="000000000000" w:firstRow="0" w:lastRow="0" w:firstColumn="0" w:lastColumn="0" w:oddVBand="0" w:evenVBand="0" w:oddHBand="0" w:evenHBand="0" w:firstRowFirstColumn="0" w:firstRowLastColumn="0" w:lastRowFirstColumn="0" w:lastRowLastColumn="0"/>
             </w:pPr>
+            <w:r>
+              <w:t xml:space="preserve">Develop </w:t>
+            </w:r>
+            <w:proofErr w:type="spellStart"/>
+            <w:proofErr w:type="gramStart"/>
+            <w:r>
+              <w:t>checkweight</w:t>
+            </w:r>
+            <w:proofErr w:type="spellEnd"/>
+            <w:r>
+              <w:t>(</w:t>
+            </w:r>
+            <w:proofErr w:type="gramEnd"/>
+            <w:r>
+              <w:t>) implementation and testing</w:t>
+            </w:r>
           </w:p>
         </w:tc>
       </w:tr>
@@ -4391,6 +4511,7 @@
     </w:p>
     <w:p>
       <w:r>
+        <w:lastRenderedPageBreak/>
         <w:t>This</w:t>
       </w:r>
       <w:r>
@@ -4526,6 +4647,15 @@
                 <w:szCs w:val="28"/>
               </w:rPr>
             </w:pPr>
+            <w:r>
+              <w:rPr>
+                <w:b w:val="0"/>
+                <w:bCs w:val="0"/>
+                <w:sz w:val="28"/>
+                <w:szCs w:val="28"/>
+              </w:rPr>
+              <w:t xml:space="preserve">Git usage </w:t>
+            </w:r>
           </w:p>
         </w:tc>
         <w:tc>
@@ -4534,6 +4664,9 @@
           </w:tcPr>
           <w:p>
             <w:pPr>
+              <w:tabs>
+                <w:tab w:val="left" w:pos="1248"/>
+              </w:tabs>
               <w:cnfStyle w:val="000000000000" w:firstRow="0" w:lastRow="0" w:firstColumn="0" w:lastColumn="0" w:oddVBand="0" w:evenVBand="0" w:oddHBand="0" w:evenHBand="0" w:firstRowFirstColumn="0" w:firstRowLastColumn="0" w:lastRowFirstColumn="0" w:lastRowLastColumn="0"/>
               <w:rPr>
                 <w:b/>
@@ -4542,6 +4675,15 @@
                 <w:szCs w:val="28"/>
               </w:rPr>
             </w:pPr>
+            <w:r>
+              <w:rPr>
+                <w:b/>
+                <w:bCs/>
+                <w:sz w:val="28"/>
+                <w:szCs w:val="28"/>
+              </w:rPr>
+              <w:t xml:space="preserve">Everyone used git correctly </w:t>
+            </w:r>
           </w:p>
         </w:tc>
       </w:tr>
@@ -4556,6 +4698,9 @@
           </w:tcPr>
           <w:p>
             <w:pPr>
+              <w:tabs>
+                <w:tab w:val="left" w:pos="960"/>
+              </w:tabs>
               <w:rPr>
                 <w:b w:val="0"/>
                 <w:bCs w:val="0"/>
@@ -4563,6 +4708,15 @@
                 <w:szCs w:val="28"/>
               </w:rPr>
             </w:pPr>
+            <w:r>
+              <w:rPr>
+                <w:b w:val="0"/>
+                <w:bCs w:val="0"/>
+                <w:sz w:val="28"/>
+                <w:szCs w:val="28"/>
+              </w:rPr>
+              <w:t>Better communication</w:t>
+            </w:r>
           </w:p>
         </w:tc>
         <w:tc>
@@ -4571,6 +4725,9 @@
           </w:tcPr>
           <w:p>
             <w:pPr>
+              <w:tabs>
+                <w:tab w:val="left" w:pos="1440"/>
+              </w:tabs>
               <w:cnfStyle w:val="000000100000" w:firstRow="0" w:lastRow="0" w:firstColumn="0" w:lastColumn="0" w:oddVBand="0" w:evenVBand="0" w:oddHBand="1" w:evenHBand="0" w:firstRowFirstColumn="0" w:firstRowLastColumn="0" w:lastRowFirstColumn="0" w:lastRowLastColumn="0"/>
               <w:rPr>
                 <w:b/>
@@ -4579,6 +4736,35 @@
                 <w:szCs w:val="28"/>
               </w:rPr>
             </w:pPr>
+            <w:r>
+              <w:rPr>
+                <w:b/>
+                <w:bCs/>
+                <w:sz w:val="28"/>
+                <w:szCs w:val="28"/>
+              </w:rPr>
+              <w:t xml:space="preserve">Everybody communicated through </w:t>
+            </w:r>
+            <w:proofErr w:type="spellStart"/>
+            <w:r>
+              <w:rPr>
+                <w:b/>
+                <w:bCs/>
+                <w:sz w:val="28"/>
+                <w:szCs w:val="28"/>
+              </w:rPr>
+              <w:t>jira</w:t>
+            </w:r>
+            <w:proofErr w:type="spellEnd"/>
+            <w:r>
+              <w:rPr>
+                <w:b/>
+                <w:bCs/>
+                <w:sz w:val="28"/>
+                <w:szCs w:val="28"/>
+              </w:rPr>
+              <w:t xml:space="preserve"> and share their thoughts.</w:t>
+            </w:r>
           </w:p>
         </w:tc>
       </w:tr>
@@ -4836,6 +5022,15 @@
                 <w:szCs w:val="28"/>
               </w:rPr>
             </w:pPr>
+            <w:r>
+              <w:rPr>
+                <w:b w:val="0"/>
+                <w:bCs w:val="0"/>
+                <w:sz w:val="28"/>
+                <w:szCs w:val="28"/>
+              </w:rPr>
+              <w:t xml:space="preserve">Testing of code </w:t>
+            </w:r>
           </w:p>
         </w:tc>
         <w:tc>
@@ -4852,6 +5047,15 @@
                 <w:szCs w:val="28"/>
               </w:rPr>
             </w:pPr>
+            <w:r>
+              <w:rPr>
+                <w:b/>
+                <w:bCs/>
+                <w:sz w:val="28"/>
+                <w:szCs w:val="28"/>
+              </w:rPr>
+              <w:t xml:space="preserve">Due to good communication teammates help each other testing the code </w:t>
+            </w:r>
           </w:p>
         </w:tc>
       </w:tr>
@@ -4870,6 +5074,15 @@
                 <w:szCs w:val="28"/>
               </w:rPr>
             </w:pPr>
+            <w:r>
+              <w:rPr>
+                <w:b w:val="0"/>
+                <w:bCs w:val="0"/>
+                <w:sz w:val="28"/>
+                <w:szCs w:val="28"/>
+              </w:rPr>
+              <w:t>Scrum report</w:t>
+            </w:r>
           </w:p>
         </w:tc>
         <w:tc>
@@ -4886,6 +5099,15 @@
                 <w:szCs w:val="28"/>
               </w:rPr>
             </w:pPr>
+            <w:r>
+              <w:rPr>
+                <w:b/>
+                <w:bCs/>
+                <w:sz w:val="28"/>
+                <w:szCs w:val="28"/>
+              </w:rPr>
+              <w:t xml:space="preserve">Everybody did their part in scrum report </w:t>
+            </w:r>
           </w:p>
         </w:tc>
       </w:tr>
@@ -5581,23 +5803,47 @@
       <w:r>
         <w:br/>
       </w:r>
-      <w:r>
-        <w:t xml:space="preserve">The function test matrix I important in a large project because it gives us an overview of which test cases apply for each function under test. It allows the developer who is scanning the document to quickly determine which </w:t>
-      </w:r>
-      <w:r>
-        <w:t>tests are being applied to which function. It also shows the extent of how muc</w:t>
-      </w:r>
-      <w:r>
-        <w:t xml:space="preserve">h each function is being tested, as we can see </w:t>
-      </w:r>
-      <w:proofErr w:type="gramStart"/>
-      <w:r>
-        <w:t>at a glance</w:t>
-      </w:r>
-      <w:proofErr w:type="gramEnd"/>
-      <w:r>
-        <w:t xml:space="preserve"> the amount of test each function is receiving. </w:t>
-      </w:r>
+    </w:p>
+    <w:p>
+      <w:pPr>
+        <w:pStyle w:val="ListParagraph"/>
+        <w:numPr>
+          <w:ilvl w:val="0"/>
+          <w:numId w:val="6"/>
+        </w:numPr>
+      </w:pPr>
+      <w:r>
+        <w:t xml:space="preserve">The function test matrix I important in a large project because it gives us an overview of which test cases apply for each function under test. It allows the developer who is scanning the document to quickly determine which tests are being applied to which function. It also shows the extent of how much each function is being tested, as we can see at a glance the amount of test each function is receiving. </w:t>
+      </w:r>
+    </w:p>
+    <w:p>
+      <w:pPr>
+        <w:pStyle w:val="ListParagraph"/>
+        <w:numPr>
+          <w:ilvl w:val="0"/>
+          <w:numId w:val="6"/>
+        </w:numPr>
+      </w:pPr>
+      <w:r>
+        <w:t>Many teams or team members work on different system components are common in large             projects. The function-test matrix supports better communication between developers, testers, and     users by providing as a shared point of view. By giving a clear picture of the requirements and the current state of the testing, it makes coordination and collaboration more efficient.</w:t>
+      </w:r>
+    </w:p>
+    <w:p>
+      <w:pPr>
+        <w:pStyle w:val="ListParagraph"/>
+        <w:numPr>
+          <w:ilvl w:val="0"/>
+          <w:numId w:val="6"/>
+        </w:numPr>
+      </w:pPr>
+      <w:r>
+        <w:t>The matrix directly assists quality assurance efforts by systematically mapping functions to their tests. It assists in locating areas of the application that have not been tested, guaranteeing that test efforts are thorough and in accordance with the project's goals. This systematic testing strategy is crucial for spotting problems early in the tests</w:t>
+      </w:r>
+    </w:p>
+    <w:p>
+      <w:pPr>
+        <w:pStyle w:val="ListParagraph"/>
+      </w:pPr>
       <w:r>
         <w:br/>
       </w:r>
@@ -5608,6 +5854,7 @@
         <w:br/>
       </w:r>
       <w:r>
+        <w:lastRenderedPageBreak/>
         <w:br/>
       </w:r>
     </w:p>
@@ -5859,6 +6106,119 @@
     </w:lvl>
   </w:abstractNum>
   <w:abstractNum w:abstractNumId="2" w15:restartNumberingAfterBreak="0">
+    <w:nsid w:val="4CF227A5"/>
+    <w:multiLevelType w:val="hybridMultilevel"/>
+    <w:tmpl w:val="A7342042"/>
+    <w:lvl w:ilvl="0" w:tplc="40090001">
+      <w:start w:val="1"/>
+      <w:numFmt w:val="bullet"/>
+      <w:lvlText w:val=""/>
+      <w:lvlJc w:val="left"/>
+      <w:pPr>
+        <w:ind w:left="720" w:hanging="360"/>
+      </w:pPr>
+      <w:rPr>
+        <w:rFonts w:ascii="Symbol" w:hAnsi="Symbol" w:hint="default"/>
+      </w:rPr>
+    </w:lvl>
+    <w:lvl w:ilvl="1" w:tplc="40090003">
+      <w:start w:val="1"/>
+      <w:numFmt w:val="bullet"/>
+      <w:lvlText w:val="o"/>
+      <w:lvlJc w:val="left"/>
+      <w:pPr>
+        <w:ind w:left="1440" w:hanging="360"/>
+      </w:pPr>
+      <w:rPr>
+        <w:rFonts w:ascii="Courier New" w:hAnsi="Courier New" w:cs="Courier New" w:hint="default"/>
+      </w:rPr>
+    </w:lvl>
+    <w:lvl w:ilvl="2" w:tplc="40090005" w:tentative="1">
+      <w:start w:val="1"/>
+      <w:numFmt w:val="bullet"/>
+      <w:lvlText w:val=""/>
+      <w:lvlJc w:val="left"/>
+      <w:pPr>
+        <w:ind w:left="2160" w:hanging="360"/>
+      </w:pPr>
+      <w:rPr>
+        <w:rFonts w:ascii="Wingdings" w:hAnsi="Wingdings" w:hint="default"/>
+      </w:rPr>
+    </w:lvl>
+    <w:lvl w:ilvl="3" w:tplc="40090001" w:tentative="1">
+      <w:start w:val="1"/>
+      <w:numFmt w:val="bullet"/>
+      <w:lvlText w:val=""/>
+      <w:lvlJc w:val="left"/>
+      <w:pPr>
+        <w:ind w:left="2880" w:hanging="360"/>
+      </w:pPr>
+      <w:rPr>
+        <w:rFonts w:ascii="Symbol" w:hAnsi="Symbol" w:hint="default"/>
+      </w:rPr>
+    </w:lvl>
+    <w:lvl w:ilvl="4" w:tplc="40090003" w:tentative="1">
+      <w:start w:val="1"/>
+      <w:numFmt w:val="bullet"/>
+      <w:lvlText w:val="o"/>
+      <w:lvlJc w:val="left"/>
+      <w:pPr>
+        <w:ind w:left="3600" w:hanging="360"/>
+      </w:pPr>
+      <w:rPr>
+        <w:rFonts w:ascii="Courier New" w:hAnsi="Courier New" w:cs="Courier New" w:hint="default"/>
+      </w:rPr>
+    </w:lvl>
+    <w:lvl w:ilvl="5" w:tplc="40090005" w:tentative="1">
+      <w:start w:val="1"/>
+      <w:numFmt w:val="bullet"/>
+      <w:lvlText w:val=""/>
+      <w:lvlJc w:val="left"/>
+      <w:pPr>
+        <w:ind w:left="4320" w:hanging="360"/>
+      </w:pPr>
+      <w:rPr>
+        <w:rFonts w:ascii="Wingdings" w:hAnsi="Wingdings" w:hint="default"/>
+      </w:rPr>
+    </w:lvl>
+    <w:lvl w:ilvl="6" w:tplc="40090001" w:tentative="1">
+      <w:start w:val="1"/>
+      <w:numFmt w:val="bullet"/>
+      <w:lvlText w:val=""/>
+      <w:lvlJc w:val="left"/>
+      <w:pPr>
+        <w:ind w:left="5040" w:hanging="360"/>
+      </w:pPr>
+      <w:rPr>
+        <w:rFonts w:ascii="Symbol" w:hAnsi="Symbol" w:hint="default"/>
+      </w:rPr>
+    </w:lvl>
+    <w:lvl w:ilvl="7" w:tplc="40090003" w:tentative="1">
+      <w:start w:val="1"/>
+      <w:numFmt w:val="bullet"/>
+      <w:lvlText w:val="o"/>
+      <w:lvlJc w:val="left"/>
+      <w:pPr>
+        <w:ind w:left="5760" w:hanging="360"/>
+      </w:pPr>
+      <w:rPr>
+        <w:rFonts w:ascii="Courier New" w:hAnsi="Courier New" w:cs="Courier New" w:hint="default"/>
+      </w:rPr>
+    </w:lvl>
+    <w:lvl w:ilvl="8" w:tplc="40090005" w:tentative="1">
+      <w:start w:val="1"/>
+      <w:numFmt w:val="bullet"/>
+      <w:lvlText w:val=""/>
+      <w:lvlJc w:val="left"/>
+      <w:pPr>
+        <w:ind w:left="6480" w:hanging="360"/>
+      </w:pPr>
+      <w:rPr>
+        <w:rFonts w:ascii="Wingdings" w:hAnsi="Wingdings" w:hint="default"/>
+      </w:rPr>
+    </w:lvl>
+  </w:abstractNum>
+  <w:abstractNum w:abstractNumId="3" w15:restartNumberingAfterBreak="0">
     <w:nsid w:val="566062EB"/>
     <w:multiLevelType w:val="hybridMultilevel"/>
     <w:tmpl w:val="409C24E4"/>
@@ -5971,7 +6331,7 @@
       </w:rPr>
     </w:lvl>
   </w:abstractNum>
-  <w:abstractNum w:abstractNumId="3" w15:restartNumberingAfterBreak="0">
+  <w:abstractNum w:abstractNumId="4" w15:restartNumberingAfterBreak="0">
     <w:nsid w:val="60C5296A"/>
     <w:multiLevelType w:val="hybridMultilevel"/>
     <w:tmpl w:val="92A2CF70"/>
@@ -6084,7 +6444,7 @@
       </w:rPr>
     </w:lvl>
   </w:abstractNum>
-  <w:abstractNum w:abstractNumId="4" w15:restartNumberingAfterBreak="0">
+  <w:abstractNum w:abstractNumId="5" w15:restartNumberingAfterBreak="0">
     <w:nsid w:val="7B3F028A"/>
     <w:multiLevelType w:val="hybridMultilevel"/>
     <w:tmpl w:val="C6F0627C"/>
@@ -6201,16 +6561,19 @@
     <w:abstractNumId w:val="0"/>
   </w:num>
   <w:num w:numId="2" w16cid:durableId="518588145">
-    <w:abstractNumId w:val="4"/>
+    <w:abstractNumId w:val="5"/>
   </w:num>
   <w:num w:numId="3" w16cid:durableId="1972057016">
-    <w:abstractNumId w:val="2"/>
+    <w:abstractNumId w:val="3"/>
   </w:num>
   <w:num w:numId="4" w16cid:durableId="214784410">
     <w:abstractNumId w:val="1"/>
   </w:num>
   <w:num w:numId="5" w16cid:durableId="1720982311">
-    <w:abstractNumId w:val="3"/>
+    <w:abstractNumId w:val="4"/>
+  </w:num>
+  <w:num w:numId="6" w16cid:durableId="770319263">
+    <w:abstractNumId w:val="2"/>
   </w:num>
 </w:numbering>
 </file>
@@ -7161,12 +7524,14 @@
 </file>
 
 <file path=customXml/item1.xml><?xml version="1.0" encoding="utf-8"?>
-<?mso-contentType ?>
-<FormTemplates xmlns="http://schemas.microsoft.com/sharepoint/v3/contenttype/forms">
-  <Display>DocumentLibraryForm</Display>
-  <Edit>DocumentLibraryForm</Edit>
-  <New>DocumentLibraryForm</New>
-</FormTemplates>
+<p:properties xmlns:p="http://schemas.microsoft.com/office/2006/metadata/properties" xmlns:xsi="http://www.w3.org/2001/XMLSchema-instance" xmlns:pc="http://schemas.microsoft.com/office/infopath/2007/PartnerControls">
+  <documentManagement>
+    <TaxCatchAll xmlns="7db3b190-d1cf-4882-bee6-3064ce691739" xsi:nil="true"/>
+    <lcf76f155ced4ddcb4097134ff3c332f xmlns="7e7c8aa9-4be2-48a6-a0f7-80013db2e73b">
+      <Terms xmlns="http://schemas.microsoft.com/office/infopath/2007/PartnerControls"/>
+    </lcf76f155ced4ddcb4097134ff3c332f>
+  </documentManagement>
+</p:properties>
 </file>
 
 <file path=customXml/item2.xml><?xml version="1.0" encoding="utf-8"?>
@@ -7373,20 +7738,21 @@
 </file>
 
 <file path=customXml/item3.xml><?xml version="1.0" encoding="utf-8"?>
-<p:properties xmlns:p="http://schemas.microsoft.com/office/2006/metadata/properties" xmlns:xsi="http://www.w3.org/2001/XMLSchema-instance" xmlns:pc="http://schemas.microsoft.com/office/infopath/2007/PartnerControls">
-  <documentManagement>
-    <TaxCatchAll xmlns="7db3b190-d1cf-4882-bee6-3064ce691739" xsi:nil="true"/>
-    <lcf76f155ced4ddcb4097134ff3c332f xmlns="7e7c8aa9-4be2-48a6-a0f7-80013db2e73b">
-      <Terms xmlns="http://schemas.microsoft.com/office/infopath/2007/PartnerControls"/>
-    </lcf76f155ced4ddcb4097134ff3c332f>
-  </documentManagement>
-</p:properties>
+<?mso-contentType ?>
+<FormTemplates xmlns="http://schemas.microsoft.com/sharepoint/v3/contenttype/forms">
+  <Display>DocumentLibraryForm</Display>
+  <Edit>DocumentLibraryForm</Edit>
+  <New>DocumentLibraryForm</New>
+</FormTemplates>
 </file>
 
 <file path=customXml/itemProps1.xml><?xml version="1.0" encoding="utf-8"?>
-<ds:datastoreItem xmlns:ds="http://schemas.openxmlformats.org/officeDocument/2006/customXml" ds:itemID="{E76C20E0-E0CF-46F3-A9F9-8FE5D2E98B7B}">
+<ds:datastoreItem xmlns:ds="http://schemas.openxmlformats.org/officeDocument/2006/customXml" ds:itemID="{D05CC56E-5F9E-4357-BA10-C077EE9FAC3E}">
   <ds:schemaRefs>
-    <ds:schemaRef ds:uri="http://schemas.microsoft.com/sharepoint/v3/contenttype/forms"/>
+    <ds:schemaRef ds:uri="http://schemas.microsoft.com/office/2006/metadata/properties"/>
+    <ds:schemaRef ds:uri="http://schemas.microsoft.com/office/infopath/2007/PartnerControls"/>
+    <ds:schemaRef ds:uri="7db3b190-d1cf-4882-bee6-3064ce691739"/>
+    <ds:schemaRef ds:uri="7e7c8aa9-4be2-48a6-a0f7-80013db2e73b"/>
   </ds:schemaRefs>
 </ds:datastoreItem>
 </file>
@@ -7411,12 +7777,9 @@
 </file>
 
 <file path=customXml/itemProps3.xml><?xml version="1.0" encoding="utf-8"?>
-<ds:datastoreItem xmlns:ds="http://schemas.openxmlformats.org/officeDocument/2006/customXml" ds:itemID="{D05CC56E-5F9E-4357-BA10-C077EE9FAC3E}">
+<ds:datastoreItem xmlns:ds="http://schemas.openxmlformats.org/officeDocument/2006/customXml" ds:itemID="{E76C20E0-E0CF-46F3-A9F9-8FE5D2E98B7B}">
   <ds:schemaRefs>
-    <ds:schemaRef ds:uri="http://schemas.microsoft.com/office/2006/metadata/properties"/>
-    <ds:schemaRef ds:uri="http://schemas.microsoft.com/office/infopath/2007/PartnerControls"/>
-    <ds:schemaRef ds:uri="7db3b190-d1cf-4882-bee6-3064ce691739"/>
-    <ds:schemaRef ds:uri="7e7c8aa9-4be2-48a6-a0f7-80013db2e73b"/>
+    <ds:schemaRef ds:uri="http://schemas.microsoft.com/sharepoint/v3/contenttype/forms"/>
   </ds:schemaRefs>
 </ds:datastoreItem>
 </file>
</xml_diff>

<commit_message>
finished with the scrum report
</commit_message>
<xml_diff>
--- a/Documents/ScrumReports/ms3-scrum-report.docx
+++ b/Documents/ScrumReports/ms3-scrum-report.docx
@@ -94,13 +94,8 @@
               </w:tabs>
             </w:pPr>
             <w:r>
-              <w:t xml:space="preserve">4. Karanbeer </w:t>
-            </w:r>
-            <w:proofErr w:type="spellStart"/>
-            <w:r>
-              <w:t>chanana</w:t>
-            </w:r>
-            <w:proofErr w:type="spellEnd"/>
+              <w:t>4. Karanbeer chanana</w:t>
+            </w:r>
           </w:p>
         </w:tc>
       </w:tr>
@@ -114,13 +109,8 @@
               <w:t>2.</w:t>
             </w:r>
             <w:r>
-              <w:t xml:space="preserve">Anthony </w:t>
-            </w:r>
-            <w:proofErr w:type="spellStart"/>
-            <w:r>
-              <w:t>Korepanov</w:t>
-            </w:r>
-            <w:proofErr w:type="spellEnd"/>
+              <w:t>Anthony Korepanov</w:t>
+            </w:r>
           </w:p>
         </w:tc>
         <w:tc>
@@ -130,6 +120,9 @@
           <w:p>
             <w:r>
               <w:t>5.</w:t>
+            </w:r>
+            <w:r>
+              <w:t>harmanpreet Singh</w:t>
             </w:r>
           </w:p>
         </w:tc>
@@ -171,23 +164,7 @@
     </w:p>
     <w:p>
       <w:r>
-        <w:t xml:space="preserve">In this milestone you will create issues to design the functions, design all of the functions you need to complete the project and store the specifications in the repository. As soon as the specifications start to be produced, you can start to design the </w:t>
-      </w:r>
-      <w:proofErr w:type="spellStart"/>
-      <w:r>
-        <w:t>blackbox</w:t>
-      </w:r>
-      <w:proofErr w:type="spellEnd"/>
-      <w:r>
-        <w:t xml:space="preserve"> tests (what they test, how to perform them and test data). Once tests are written, they can be implemented and added to the repository and any team members not otherwise busy can start to implement the functions. You will also build a function-test matrix that shows the </w:t>
-      </w:r>
-      <w:proofErr w:type="spellStart"/>
-      <w:r>
-        <w:t>blackbox</w:t>
-      </w:r>
-      <w:proofErr w:type="spellEnd"/>
-      <w:r>
-        <w:t xml:space="preserve"> tests for each function. This will be maintained through the testing cycle as new tests are added.</w:t>
+        <w:t>In this milestone you will create issues to design the functions, design all of the functions you need to complete the project and store the specifications in the repository. As soon as the specifications start to be produced, you can start to design the blackbox tests (what they test, how to perform them and test data). Once tests are written, they can be implemented and added to the repository and any team members not otherwise busy can start to implement the functions. You will also build a function-test matrix that shows the blackbox tests for each function. This will be maintained through the testing cycle as new tests are added.</w:t>
       </w:r>
     </w:p>
     <w:p/>
@@ -240,15 +217,7 @@
         </w:numPr>
       </w:pPr>
       <w:r>
-        <w:t xml:space="preserve">A set of </w:t>
-      </w:r>
-      <w:proofErr w:type="spellStart"/>
-      <w:r>
-        <w:t>blackbox</w:t>
-      </w:r>
-      <w:proofErr w:type="spellEnd"/>
-      <w:r>
-        <w:t xml:space="preserve"> tests as test documents</w:t>
+        <w:t>A set of blackbox tests as test documents</w:t>
       </w:r>
       <w:r>
         <w:t xml:space="preserve"> (</w:t>
@@ -313,15 +282,7 @@
         </w:numPr>
       </w:pPr>
       <w:r>
-        <w:t xml:space="preserve">Start writing </w:t>
-      </w:r>
-      <w:proofErr w:type="spellStart"/>
-      <w:r>
-        <w:t>blackbox</w:t>
-      </w:r>
-      <w:proofErr w:type="spellEnd"/>
-      <w:r>
-        <w:t xml:space="preserve"> test code (for the functions above) and store in repository (at least 1 is</w:t>
+        <w:t>Start writing blackbox test code (for the functions above) and store in repository (at least 1 is</w:t>
       </w:r>
       <w:r>
         <w:t xml:space="preserve"> required for this milestone).</w:t>
@@ -1584,19 +1545,8 @@
                 <w:sz w:val="28"/>
                 <w:szCs w:val="28"/>
               </w:rPr>
-              <w:t xml:space="preserve">Karanbeer </w:t>
-            </w:r>
-            <w:proofErr w:type="spellStart"/>
-            <w:r>
-              <w:rPr>
-                <w:b/>
-                <w:bCs/>
-                <w:sz w:val="28"/>
-                <w:szCs w:val="28"/>
-              </w:rPr>
-              <w:t>chanana</w:t>
-            </w:r>
-            <w:proofErr w:type="spellEnd"/>
+              <w:t>Karanbeer chanana</w:t>
+            </w:r>
           </w:p>
         </w:tc>
         <w:tc>
@@ -1662,6 +1612,15 @@
                 <w:szCs w:val="28"/>
               </w:rPr>
             </w:pPr>
+            <w:r>
+              <w:rPr>
+                <w:b/>
+                <w:bCs/>
+                <w:sz w:val="28"/>
+                <w:szCs w:val="28"/>
+              </w:rPr>
+              <w:t>harmanpreet</w:t>
+            </w:r>
           </w:p>
         </w:tc>
         <w:tc>
@@ -1677,6 +1636,25 @@
                 <w:szCs w:val="28"/>
               </w:rPr>
             </w:pPr>
+            <w:r>
+              <w:rPr>
+                <w:b/>
+                <w:bCs/>
+                <w:sz w:val="28"/>
+                <w:szCs w:val="28"/>
+              </w:rPr>
+              <w:t>Wrote the function prototype</w:t>
+            </w:r>
+            <w:r>
+              <w:rPr>
+                <w:b/>
+                <w:bCs/>
+                <w:sz w:val="28"/>
+                <w:szCs w:val="28"/>
+              </w:rPr>
+              <w:br/>
+              <w:t xml:space="preserve">done with the tester function </w:t>
+            </w:r>
           </w:p>
         </w:tc>
         <w:tc>
@@ -1692,6 +1670,15 @@
                 <w:szCs w:val="28"/>
               </w:rPr>
             </w:pPr>
+            <w:r>
+              <w:rPr>
+                <w:b/>
+                <w:bCs/>
+                <w:sz w:val="28"/>
+                <w:szCs w:val="28"/>
+              </w:rPr>
+              <w:t>completed</w:t>
+            </w:r>
           </w:p>
         </w:tc>
       </w:tr>
@@ -2177,6 +2164,7 @@
                 <w:sz w:val="28"/>
                 <w:szCs w:val="28"/>
               </w:rPr>
+              <w:lastRenderedPageBreak/>
               <w:t>Solution or work-around</w:t>
             </w:r>
           </w:p>
@@ -2381,23 +2369,7 @@
                 <w:sz w:val="28"/>
                 <w:szCs w:val="28"/>
               </w:rPr>
-              <w:t xml:space="preserve">Each member </w:t>
-            </w:r>
-            <w:proofErr w:type="gramStart"/>
-            <w:r>
-              <w:rPr>
-                <w:sz w:val="28"/>
-                <w:szCs w:val="28"/>
-              </w:rPr>
-              <w:t>create</w:t>
-            </w:r>
-            <w:proofErr w:type="gramEnd"/>
-            <w:r>
-              <w:rPr>
-                <w:sz w:val="28"/>
-                <w:szCs w:val="28"/>
-              </w:rPr>
-              <w:t xml:space="preserve"> one function prototype and create mins 4 test case</w:t>
+              <w:t>Each member create one function prototype and create mins 4 test case</w:t>
             </w:r>
           </w:p>
         </w:tc>
@@ -2811,14 +2783,12 @@
             <w:tcW w:w="2875" w:type="dxa"/>
           </w:tcPr>
           <w:p>
-            <w:proofErr w:type="spellStart"/>
             <w:r>
               <w:t>D</w:t>
             </w:r>
             <w:r>
               <w:t>evision</w:t>
             </w:r>
-            <w:proofErr w:type="spellEnd"/>
           </w:p>
         </w:tc>
         <w:tc>
@@ -2842,13 +2812,8 @@
             <w:tcW w:w="2875" w:type="dxa"/>
           </w:tcPr>
           <w:p>
-            <w:proofErr w:type="spellStart"/>
-            <w:r>
-              <w:t>Analysing</w:t>
-            </w:r>
-            <w:proofErr w:type="spellEnd"/>
-            <w:r>
-              <w:t xml:space="preserve"> source code </w:t>
+            <w:r>
+              <w:t xml:space="preserve">Analysing source code </w:t>
             </w:r>
           </w:p>
         </w:tc>
@@ -2993,7 +2958,11 @@
     </w:p>
     <w:p>
       <w:r>
-        <w:t>Each member is assumed to participate in the SCRUM meeting and contribute to the completion of the SCRUM report and reflections. Since the SCRUM meeting will not take more than 20-30 minutes, there is lots of time left to undertake some of the actual work tasks. In the table below, each member should list what they did to complete the SCRUM report, the reflections, and 1-4 other tasks they completed during the class period. If a task could not be completed, the student should indicate why this was not possible.</w:t>
+        <w:t xml:space="preserve">Each member is assumed to participate in the SCRUM meeting and contribute to the completion of the SCRUM report and reflections. Since the SCRUM meeting will not take more than 20-30 minutes, there is lots of time left to undertake some of the actual work tasks. In the table below, each member should list </w:t>
+      </w:r>
+      <w:r>
+        <w:lastRenderedPageBreak/>
+        <w:t>what they did to complete the SCRUM report, the reflections, and 1-4 other tasks they completed during the class period. If a task could not be completed, the student should indicate why this was not possible.</w:t>
       </w:r>
     </w:p>
     <w:tbl>
@@ -3031,7 +3000,6 @@
                 <w:sz w:val="28"/>
                 <w:szCs w:val="28"/>
               </w:rPr>
-              <w:lastRenderedPageBreak/>
               <w:t>Member</w:t>
             </w:r>
           </w:p>
@@ -3163,23 +3131,7 @@
                 <w:sz w:val="28"/>
                 <w:szCs w:val="28"/>
               </w:rPr>
-              <w:t xml:space="preserve">Create function </w:t>
-            </w:r>
-            <w:proofErr w:type="spellStart"/>
-            <w:r>
-              <w:rPr>
-                <w:sz w:val="28"/>
-                <w:szCs w:val="28"/>
-              </w:rPr>
-              <w:t>vailddestination</w:t>
-            </w:r>
-            <w:proofErr w:type="spellEnd"/>
-            <w:r>
-              <w:rPr>
-                <w:sz w:val="28"/>
-                <w:szCs w:val="28"/>
-              </w:rPr>
-              <w:t xml:space="preserve"> and min 4 test case</w:t>
+              <w:t>Create function vailddestination and min 4 test case</w:t>
             </w:r>
           </w:p>
         </w:tc>
@@ -3271,25 +3223,7 @@
                 <w:szCs w:val="28"/>
                 <w:lang w:val="fr-CA"/>
               </w:rPr>
-              <w:t xml:space="preserve">Write </w:t>
-            </w:r>
-            <w:proofErr w:type="spellStart"/>
-            <w:r>
-              <w:rPr>
-                <w:sz w:val="28"/>
-                <w:szCs w:val="28"/>
-                <w:lang w:val="fr-CA"/>
-              </w:rPr>
-              <w:t>scrum</w:t>
-            </w:r>
-            <w:proofErr w:type="spellEnd"/>
-            <w:r>
-              <w:rPr>
-                <w:sz w:val="28"/>
-                <w:szCs w:val="28"/>
-                <w:lang w:val="fr-CA"/>
-              </w:rPr>
-              <w:t>-report MS r</w:t>
+              <w:t>Write scrum-report MS r</w:t>
             </w:r>
             <w:r>
               <w:rPr>
@@ -3443,7 +3377,6 @@
                 <w:lang w:val="en-CA"/>
               </w:rPr>
             </w:pPr>
-            <w:proofErr w:type="spellStart"/>
             <w:r>
               <w:rPr>
                 <w:sz w:val="28"/>
@@ -3460,7 +3393,6 @@
               </w:rPr>
               <w:t>d</w:t>
             </w:r>
-            <w:proofErr w:type="spellEnd"/>
           </w:p>
         </w:tc>
       </w:tr>
@@ -3514,30 +3446,12 @@
               </w:rPr>
               <w:t xml:space="preserve">Create function </w:t>
             </w:r>
-            <w:proofErr w:type="spellStart"/>
-            <w:proofErr w:type="gramStart"/>
-            <w:r>
-              <w:rPr>
-                <w:sz w:val="28"/>
-                <w:szCs w:val="28"/>
-              </w:rPr>
-              <w:t>getInput</w:t>
-            </w:r>
-            <w:proofErr w:type="spellEnd"/>
-            <w:r>
-              <w:rPr>
-                <w:sz w:val="28"/>
-                <w:szCs w:val="28"/>
-              </w:rPr>
-              <w:t>(</w:t>
-            </w:r>
-            <w:proofErr w:type="gramEnd"/>
-            <w:r>
-              <w:rPr>
-                <w:sz w:val="28"/>
-                <w:szCs w:val="28"/>
-              </w:rPr>
-              <w:t>)</w:t>
+            <w:r>
+              <w:rPr>
+                <w:sz w:val="28"/>
+                <w:szCs w:val="28"/>
+              </w:rPr>
+              <w:t>getInput()</w:t>
             </w:r>
             <w:r>
               <w:rPr>
@@ -3692,10 +3606,8 @@
                 <w:szCs w:val="28"/>
                 <w:lang w:val="en-CA"/>
               </w:rPr>
-              <w:t xml:space="preserve">Created function </w:t>
-            </w:r>
-            <w:proofErr w:type="spellStart"/>
-            <w:proofErr w:type="gramStart"/>
+              <w:t>Created function checkBoxSize(), made 5 test cases for the prototype</w:t>
+            </w:r>
             <w:r>
               <w:rPr>
                 <w:b/>
@@ -3704,9 +3616,8 @@
                 <w:szCs w:val="28"/>
                 <w:lang w:val="en-CA"/>
               </w:rPr>
-              <w:t>checkBoxSize</w:t>
-            </w:r>
-            <w:proofErr w:type="spellEnd"/>
+              <w:t>, did question 3 for reflection</w:t>
+            </w:r>
             <w:r>
               <w:rPr>
                 <w:b/>
@@ -3715,9 +3626,8 @@
                 <w:szCs w:val="28"/>
                 <w:lang w:val="en-CA"/>
               </w:rPr>
-              <w:t>(</w:t>
-            </w:r>
-            <w:proofErr w:type="gramEnd"/>
+              <w:t>,</w:t>
+            </w:r>
             <w:r>
               <w:rPr>
                 <w:b/>
@@ -3726,81 +3636,7 @@
                 <w:szCs w:val="28"/>
                 <w:lang w:val="en-CA"/>
               </w:rPr>
-              <w:t>), made 5 test cases for the prototype</w:t>
-            </w:r>
-            <w:r>
-              <w:rPr>
-                <w:b/>
-                <w:bCs/>
-                <w:sz w:val="28"/>
-                <w:szCs w:val="28"/>
-                <w:lang w:val="en-CA"/>
-              </w:rPr>
-              <w:t>, did question 3 for reflection</w:t>
-            </w:r>
-            <w:r>
-              <w:rPr>
-                <w:b/>
-                <w:bCs/>
-                <w:sz w:val="28"/>
-                <w:szCs w:val="28"/>
-                <w:lang w:val="en-CA"/>
-              </w:rPr>
-              <w:t>,</w:t>
-            </w:r>
-            <w:r>
-              <w:rPr>
-                <w:b/>
-                <w:bCs/>
-                <w:sz w:val="28"/>
-                <w:szCs w:val="28"/>
-                <w:lang w:val="en-CA"/>
-              </w:rPr>
-              <w:t xml:space="preserve"> completed test cases for a </w:t>
-            </w:r>
-            <w:proofErr w:type="spellStart"/>
-            <w:r>
-              <w:rPr>
-                <w:b/>
-                <w:bCs/>
-                <w:sz w:val="28"/>
-                <w:szCs w:val="28"/>
-                <w:lang w:val="en-CA"/>
-              </w:rPr>
-              <w:t>a</w:t>
-            </w:r>
-            <w:proofErr w:type="spellEnd"/>
-            <w:r>
-              <w:rPr>
-                <w:b/>
-                <w:bCs/>
-                <w:sz w:val="28"/>
-                <w:szCs w:val="28"/>
-                <w:lang w:val="en-CA"/>
-              </w:rPr>
-              <w:t xml:space="preserve"> function from </w:t>
-            </w:r>
-            <w:proofErr w:type="spellStart"/>
-            <w:r>
-              <w:rPr>
-                <w:b/>
-                <w:bCs/>
-                <w:sz w:val="28"/>
-                <w:szCs w:val="28"/>
-                <w:lang w:val="en-CA"/>
-              </w:rPr>
-              <w:t>mapping.c</w:t>
-            </w:r>
-            <w:proofErr w:type="spellEnd"/>
-            <w:r>
-              <w:rPr>
-                <w:b/>
-                <w:bCs/>
-                <w:sz w:val="28"/>
-                <w:szCs w:val="28"/>
-                <w:lang w:val="en-CA"/>
-              </w:rPr>
-              <w:t>(distance)</w:t>
+              <w:t xml:space="preserve"> completed test cases for a a function from mapping.c(distance)</w:t>
             </w:r>
           </w:p>
         </w:tc>
@@ -3903,29 +3739,26 @@
                 <w:szCs w:val="28"/>
                 <w:lang w:val="en-CA"/>
               </w:rPr>
-              <w:t xml:space="preserve">Karanbeer </w:t>
-            </w:r>
-            <w:proofErr w:type="spellStart"/>
-            <w:r>
-              <w:rPr>
-                <w:b w:val="0"/>
-                <w:bCs w:val="0"/>
+              <w:t>Karanbeer chanana</w:t>
+            </w:r>
+          </w:p>
+        </w:tc>
+        <w:tc>
+          <w:tcPr>
+            <w:tcW w:w="5265" w:type="dxa"/>
+          </w:tcPr>
+          <w:p>
+            <w:pPr>
+              <w:cnfStyle w:val="000000000000" w:firstRow="0" w:lastRow="0" w:firstColumn="0" w:lastColumn="0" w:oddVBand="0" w:evenVBand="0" w:oddHBand="0" w:evenHBand="0" w:firstRowFirstColumn="0" w:firstRowLastColumn="0" w:lastRowFirstColumn="0" w:lastRowLastColumn="0"/>
+              <w:rPr>
+                <w:b/>
+                <w:bCs/>
                 <w:sz w:val="28"/>
                 <w:szCs w:val="28"/>
                 <w:lang w:val="en-CA"/>
               </w:rPr>
-              <w:t>chanana</w:t>
-            </w:r>
-            <w:proofErr w:type="spellEnd"/>
-          </w:p>
-        </w:tc>
-        <w:tc>
-          <w:tcPr>
-            <w:tcW w:w="5265" w:type="dxa"/>
-          </w:tcPr>
-          <w:p>
-            <w:pPr>
-              <w:cnfStyle w:val="000000000000" w:firstRow="0" w:lastRow="0" w:firstColumn="0" w:lastColumn="0" w:oddVBand="0" w:evenVBand="0" w:oddHBand="0" w:evenHBand="0" w:firstRowFirstColumn="0" w:firstRowLastColumn="0" w:lastRowFirstColumn="0" w:lastRowLastColumn="0"/>
+            </w:pPr>
+            <w:r>
               <w:rPr>
                 <w:b/>
                 <w:bCs/>
@@ -3933,50 +3766,7 @@
                 <w:szCs w:val="28"/>
                 <w:lang w:val="en-CA"/>
               </w:rPr>
-            </w:pPr>
-            <w:r>
-              <w:rPr>
-                <w:b/>
-                <w:bCs/>
-                <w:sz w:val="28"/>
-                <w:szCs w:val="28"/>
-                <w:lang w:val="en-CA"/>
-              </w:rPr>
-              <w:t xml:space="preserve">Creating function </w:t>
-            </w:r>
-            <w:proofErr w:type="spellStart"/>
-            <w:proofErr w:type="gramStart"/>
-            <w:r>
-              <w:rPr>
-                <w:b/>
-                <w:bCs/>
-                <w:sz w:val="28"/>
-                <w:szCs w:val="28"/>
-                <w:lang w:val="en-CA"/>
-              </w:rPr>
-              <w:t>checkWeight</w:t>
-            </w:r>
-            <w:proofErr w:type="spellEnd"/>
-            <w:r>
-              <w:rPr>
-                <w:b/>
-                <w:bCs/>
-                <w:sz w:val="28"/>
-                <w:szCs w:val="28"/>
-                <w:lang w:val="en-CA"/>
-              </w:rPr>
-              <w:t xml:space="preserve">  and</w:t>
-            </w:r>
-            <w:proofErr w:type="gramEnd"/>
-            <w:r>
-              <w:rPr>
-                <w:b/>
-                <w:bCs/>
-                <w:sz w:val="28"/>
-                <w:szCs w:val="28"/>
-                <w:lang w:val="en-CA"/>
-              </w:rPr>
-              <w:t xml:space="preserve"> made five test cases along with reflection  question</w:t>
+              <w:t>Creating function checkWeight  and made five test cases along with reflection  question</w:t>
             </w:r>
           </w:p>
         </w:tc>
@@ -4054,6 +3844,16 @@
                 <w:lang w:val="en-CA"/>
               </w:rPr>
             </w:pPr>
+            <w:r>
+              <w:rPr>
+                <w:b w:val="0"/>
+                <w:bCs w:val="0"/>
+                <w:sz w:val="28"/>
+                <w:szCs w:val="28"/>
+                <w:lang w:val="en-CA"/>
+              </w:rPr>
+              <w:t>Harmanpreet singh</w:t>
+            </w:r>
           </w:p>
         </w:tc>
         <w:tc>
@@ -4071,6 +3871,16 @@
                 <w:lang w:val="en-CA"/>
               </w:rPr>
             </w:pPr>
+            <w:r>
+              <w:rPr>
+                <w:b/>
+                <w:bCs/>
+                <w:sz w:val="28"/>
+                <w:szCs w:val="28"/>
+                <w:lang w:val="en-CA"/>
+              </w:rPr>
+              <w:t xml:space="preserve">Created function checkspaceoftruck and wrote 4 test cases and done with tester function </w:t>
+            </w:r>
           </w:p>
         </w:tc>
         <w:tc>
@@ -4088,6 +3898,16 @@
                 <w:lang w:val="en-CA"/>
               </w:rPr>
             </w:pPr>
+            <w:r>
+              <w:rPr>
+                <w:b/>
+                <w:bCs/>
+                <w:sz w:val="28"/>
+                <w:szCs w:val="28"/>
+                <w:lang w:val="en-CA"/>
+              </w:rPr>
+              <w:t>1hr</w:t>
+            </w:r>
           </w:p>
         </w:tc>
         <w:tc>
@@ -4105,6 +3925,16 @@
                 <w:lang w:val="en-CA"/>
               </w:rPr>
             </w:pPr>
+            <w:r>
+              <w:rPr>
+                <w:b/>
+                <w:bCs/>
+                <w:sz w:val="28"/>
+                <w:szCs w:val="28"/>
+                <w:lang w:val="en-CA"/>
+              </w:rPr>
+              <w:t>completed</w:t>
+            </w:r>
           </w:p>
         </w:tc>
       </w:tr>
@@ -4213,20 +4043,7 @@
               <w:cnfStyle w:val="000000100000" w:firstRow="0" w:lastRow="0" w:firstColumn="0" w:lastColumn="0" w:oddVBand="0" w:evenVBand="0" w:oddHBand="1" w:evenHBand="0" w:firstRowFirstColumn="0" w:firstRowLastColumn="0" w:lastRowFirstColumn="0" w:lastRowLastColumn="0"/>
             </w:pPr>
             <w:r>
-              <w:t xml:space="preserve">Develop </w:t>
-            </w:r>
-            <w:proofErr w:type="spellStart"/>
-            <w:proofErr w:type="gramStart"/>
-            <w:r>
-              <w:t>getInput</w:t>
-            </w:r>
-            <w:proofErr w:type="spellEnd"/>
-            <w:r>
-              <w:t>(</w:t>
-            </w:r>
-            <w:proofErr w:type="gramEnd"/>
-            <w:r>
-              <w:t>) implementation</w:t>
+              <w:t>Develop getInput() implementation</w:t>
             </w:r>
           </w:p>
         </w:tc>
@@ -4252,13 +4069,8 @@
               <w:cnfStyle w:val="000000000000" w:firstRow="0" w:lastRow="0" w:firstColumn="0" w:lastColumn="0" w:oddVBand="0" w:evenVBand="0" w:oddHBand="0" w:evenHBand="0" w:firstRowFirstColumn="0" w:firstRowLastColumn="0" w:lastRowFirstColumn="0" w:lastRowLastColumn="0"/>
             </w:pPr>
             <w:r>
-              <w:t xml:space="preserve">Implementation function </w:t>
-            </w:r>
-            <w:proofErr w:type="spellStart"/>
-            <w:r>
-              <w:t>ValidDestination</w:t>
-            </w:r>
-            <w:proofErr w:type="spellEnd"/>
+              <w:t>Implementation function ValidDestination</w:t>
+            </w:r>
           </w:p>
         </w:tc>
       </w:tr>
@@ -4286,15 +4098,7 @@
               <w:cnfStyle w:val="000000100000" w:firstRow="0" w:lastRow="0" w:firstColumn="0" w:lastColumn="0" w:oddVBand="0" w:evenVBand="0" w:oddHBand="1" w:evenHBand="0" w:firstRowFirstColumn="0" w:firstRowLastColumn="0" w:lastRowFirstColumn="0" w:lastRowLastColumn="0"/>
             </w:pPr>
             <w:r>
-              <w:t xml:space="preserve">Testing/ debugging and developing </w:t>
-            </w:r>
-            <w:proofErr w:type="spellStart"/>
-            <w:r>
-              <w:t>checkBoxSize</w:t>
-            </w:r>
-            <w:proofErr w:type="spellEnd"/>
-            <w:r>
-              <w:t xml:space="preserve"> function</w:t>
+              <w:t>Testing/ debugging and developing checkBoxSize function</w:t>
             </w:r>
           </w:p>
         </w:tc>
@@ -4307,13 +4111,8 @@
           </w:tcPr>
           <w:p>
             <w:r>
-              <w:t xml:space="preserve">Karanbeer </w:t>
-            </w:r>
-            <w:proofErr w:type="spellStart"/>
-            <w:r>
-              <w:t>chanana</w:t>
-            </w:r>
-            <w:proofErr w:type="spellEnd"/>
+              <w:t>Karanbeer chanana</w:t>
+            </w:r>
           </w:p>
         </w:tc>
         <w:tc>
@@ -4325,20 +4124,7 @@
               <w:cnfStyle w:val="000000000000" w:firstRow="0" w:lastRow="0" w:firstColumn="0" w:lastColumn="0" w:oddVBand="0" w:evenVBand="0" w:oddHBand="0" w:evenHBand="0" w:firstRowFirstColumn="0" w:firstRowLastColumn="0" w:lastRowFirstColumn="0" w:lastRowLastColumn="0"/>
             </w:pPr>
             <w:r>
-              <w:t xml:space="preserve">Develop </w:t>
-            </w:r>
-            <w:proofErr w:type="spellStart"/>
-            <w:proofErr w:type="gramStart"/>
-            <w:r>
-              <w:t>checkweight</w:t>
-            </w:r>
-            <w:proofErr w:type="spellEnd"/>
-            <w:r>
-              <w:t>(</w:t>
-            </w:r>
-            <w:proofErr w:type="gramEnd"/>
-            <w:r>
-              <w:t>) implementation and testing</w:t>
+              <w:t>Develop checkweight() implementation and testing</w:t>
             </w:r>
           </w:p>
         </w:tc>
@@ -4352,7 +4138,11 @@
             <w:cnfStyle w:val="001000000000" w:firstRow="0" w:lastRow="0" w:firstColumn="1" w:lastColumn="0" w:oddVBand="0" w:evenVBand="0" w:oddHBand="0" w:evenHBand="0" w:firstRowFirstColumn="0" w:firstRowLastColumn="0" w:lastRowFirstColumn="0" w:lastRowLastColumn="0"/>
             <w:tcW w:w="1705" w:type="dxa"/>
           </w:tcPr>
-          <w:p/>
+          <w:p>
+            <w:r>
+              <w:t>Harmanpreet</w:t>
+            </w:r>
+          </w:p>
         </w:tc>
         <w:tc>
           <w:tcPr>
@@ -4362,6 +4152,9 @@
             <w:pPr>
               <w:cnfStyle w:val="000000100000" w:firstRow="0" w:lastRow="0" w:firstColumn="0" w:lastColumn="0" w:oddVBand="0" w:evenVBand="0" w:oddHBand="1" w:evenHBand="0" w:firstRowFirstColumn="0" w:firstRowLastColumn="0" w:lastRowFirstColumn="0" w:lastRowLastColumn="0"/>
             </w:pPr>
+            <w:r>
+              <w:t>Develop checkspaceoftruck and implementing the tests</w:t>
+            </w:r>
           </w:p>
         </w:tc>
       </w:tr>
@@ -4511,7 +4304,6 @@
     </w:p>
     <w:p>
       <w:r>
-        <w:lastRenderedPageBreak/>
         <w:t>This</w:t>
       </w:r>
       <w:r>
@@ -4743,27 +4535,7 @@
                 <w:sz w:val="28"/>
                 <w:szCs w:val="28"/>
               </w:rPr>
-              <w:t xml:space="preserve">Everybody communicated through </w:t>
-            </w:r>
-            <w:proofErr w:type="spellStart"/>
-            <w:r>
-              <w:rPr>
-                <w:b/>
-                <w:bCs/>
-                <w:sz w:val="28"/>
-                <w:szCs w:val="28"/>
-              </w:rPr>
-              <w:t>jira</w:t>
-            </w:r>
-            <w:proofErr w:type="spellEnd"/>
-            <w:r>
-              <w:rPr>
-                <w:b/>
-                <w:bCs/>
-                <w:sz w:val="28"/>
-                <w:szCs w:val="28"/>
-              </w:rPr>
-              <w:t xml:space="preserve"> and share their thoughts.</w:t>
+              <w:t>Everybody communicated through jira and share their thoughts.</w:t>
             </w:r>
           </w:p>
         </w:tc>
@@ -5699,39 +5471,7 @@
         <w:t xml:space="preserve">In this </w:t>
       </w:r>
       <w:r>
-        <w:t xml:space="preserve">milestone, we write the </w:t>
-      </w:r>
-      <w:proofErr w:type="spellStart"/>
-      <w:r>
-        <w:t>blackbox</w:t>
-      </w:r>
-      <w:proofErr w:type="spellEnd"/>
-      <w:r>
-        <w:t xml:space="preserve"> tests but not the </w:t>
-      </w:r>
-      <w:proofErr w:type="spellStart"/>
-      <w:r>
-        <w:t>whitebox</w:t>
-      </w:r>
-      <w:proofErr w:type="spellEnd"/>
-      <w:r>
-        <w:t xml:space="preserve"> tests. Explain why we can write the </w:t>
-      </w:r>
-      <w:proofErr w:type="spellStart"/>
-      <w:r>
-        <w:t>blackbox</w:t>
-      </w:r>
-      <w:proofErr w:type="spellEnd"/>
-      <w:r>
-        <w:t xml:space="preserve"> tests but not the </w:t>
-      </w:r>
-      <w:proofErr w:type="spellStart"/>
-      <w:r>
-        <w:t>whitebox</w:t>
-      </w:r>
-      <w:proofErr w:type="spellEnd"/>
-      <w:r>
-        <w:t xml:space="preserve"> tests. </w:t>
+        <w:t xml:space="preserve">milestone, we write the blackbox tests but not the whitebox tests. Explain why we can write the blackbox tests but not the whitebox tests. </w:t>
       </w:r>
     </w:p>
     <w:p>
@@ -5837,7 +5577,11 @@
         </w:numPr>
       </w:pPr>
       <w:r>
-        <w:t>The matrix directly assists quality assurance efforts by systematically mapping functions to their tests. It assists in locating areas of the application that have not been tested, guaranteeing that test efforts are thorough and in accordance with the project's goals. This systematic testing strategy is crucial for spotting problems early in the tests</w:t>
+        <w:t xml:space="preserve">The matrix directly assists quality assurance efforts by systematically mapping functions to their tests. It assists in locating areas of the application that have not been tested, guaranteeing that </w:t>
+      </w:r>
+      <w:r>
+        <w:lastRenderedPageBreak/>
+        <w:t>test efforts are thorough and in accordance with the project's goals. This systematic testing strategy is crucial for spotting problems early in the tests</w:t>
       </w:r>
     </w:p>
     <w:p>
@@ -5854,7 +5598,6 @@
         <w:br/>
       </w:r>
       <w:r>
-        <w:lastRenderedPageBreak/>
         <w:br/>
       </w:r>
     </w:p>
@@ -7524,14 +7267,12 @@
 </file>
 
 <file path=customXml/item1.xml><?xml version="1.0" encoding="utf-8"?>
-<p:properties xmlns:p="http://schemas.microsoft.com/office/2006/metadata/properties" xmlns:xsi="http://www.w3.org/2001/XMLSchema-instance" xmlns:pc="http://schemas.microsoft.com/office/infopath/2007/PartnerControls">
-  <documentManagement>
-    <TaxCatchAll xmlns="7db3b190-d1cf-4882-bee6-3064ce691739" xsi:nil="true"/>
-    <lcf76f155ced4ddcb4097134ff3c332f xmlns="7e7c8aa9-4be2-48a6-a0f7-80013db2e73b">
-      <Terms xmlns="http://schemas.microsoft.com/office/infopath/2007/PartnerControls"/>
-    </lcf76f155ced4ddcb4097134ff3c332f>
-  </documentManagement>
-</p:properties>
+<?mso-contentType ?>
+<FormTemplates xmlns="http://schemas.microsoft.com/sharepoint/v3/contenttype/forms">
+  <Display>DocumentLibraryForm</Display>
+  <Edit>DocumentLibraryForm</Edit>
+  <New>DocumentLibraryForm</New>
+</FormTemplates>
 </file>
 
 <file path=customXml/item2.xml><?xml version="1.0" encoding="utf-8"?>
@@ -7737,22 +7478,10 @@
 </ct:contentTypeSchema>
 </file>
 
-<file path=customXml/item3.xml><?xml version="1.0" encoding="utf-8"?>
-<?mso-contentType ?>
-<FormTemplates xmlns="http://schemas.microsoft.com/sharepoint/v3/contenttype/forms">
-  <Display>DocumentLibraryForm</Display>
-  <Edit>DocumentLibraryForm</Edit>
-  <New>DocumentLibraryForm</New>
-</FormTemplates>
-</file>
-
 <file path=customXml/itemProps1.xml><?xml version="1.0" encoding="utf-8"?>
-<ds:datastoreItem xmlns:ds="http://schemas.openxmlformats.org/officeDocument/2006/customXml" ds:itemID="{D05CC56E-5F9E-4357-BA10-C077EE9FAC3E}">
+<ds:datastoreItem xmlns:ds="http://schemas.openxmlformats.org/officeDocument/2006/customXml" ds:itemID="{E76C20E0-E0CF-46F3-A9F9-8FE5D2E98B7B}">
   <ds:schemaRefs>
-    <ds:schemaRef ds:uri="http://schemas.microsoft.com/office/2006/metadata/properties"/>
-    <ds:schemaRef ds:uri="http://schemas.microsoft.com/office/infopath/2007/PartnerControls"/>
-    <ds:schemaRef ds:uri="7db3b190-d1cf-4882-bee6-3064ce691739"/>
-    <ds:schemaRef ds:uri="7e7c8aa9-4be2-48a6-a0f7-80013db2e73b"/>
+    <ds:schemaRef ds:uri="http://schemas.microsoft.com/sharepoint/v3/contenttype/forms"/>
   </ds:schemaRefs>
 </ds:datastoreItem>
 </file>
@@ -7774,12 +7503,4 @@
     <ds:schemaRef ds:uri="http://schemas.microsoft.com/internal/obd"/>
   </ds:schemaRefs>
 </ds:datastoreItem>
-</file>
-
-<file path=customXml/itemProps3.xml><?xml version="1.0" encoding="utf-8"?>
-<ds:datastoreItem xmlns:ds="http://schemas.openxmlformats.org/officeDocument/2006/customXml" ds:itemID="{E76C20E0-E0CF-46F3-A9F9-8FE5D2E98B7B}">
-  <ds:schemaRefs>
-    <ds:schemaRef ds:uri="http://schemas.microsoft.com/sharepoint/v3/contenttype/forms"/>
-  </ds:schemaRefs>
-</ds:datastoreItem>
 </file>
</xml_diff>